<commit_message>
Final version of the process report
</commit_message>
<xml_diff>
--- a/Documents/project plan.docx
+++ b/Documents/project plan.docx
@@ -219,33 +219,8 @@
           <w:rFonts w:cs="Helvetica"/>
           <w:color w:val="353535"/>
         </w:rPr>
-        <w:t xml:space="preserve">Name: </w:t>
-      </w:r>
-      <w:proofErr w:type="spellStart"/>
-      <w:r>
-        <w:rPr>
-          <w:rFonts w:cs="Helvetica"/>
-          <w:color w:val="353535"/>
-        </w:rPr>
-        <w:t>Veselin</w:t>
-      </w:r>
-      <w:proofErr w:type="spellEnd"/>
-      <w:r>
-        <w:rPr>
-          <w:rFonts w:cs="Helvetica"/>
-          <w:color w:val="353535"/>
-        </w:rPr>
-        <w:t xml:space="preserve"> </w:t>
-      </w:r>
-      <w:proofErr w:type="spellStart"/>
-      <w:r>
-        <w:rPr>
-          <w:rFonts w:cs="Helvetica"/>
-          <w:color w:val="353535"/>
-        </w:rPr>
-        <w:t>Slavchev</w:t>
-      </w:r>
-      <w:proofErr w:type="spellEnd"/>
+        <w:t>Name: Veselin Slavchev</w:t>
+      </w:r>
     </w:p>
     <w:p>
       <w:pPr>
@@ -381,7 +356,23 @@
           <w:rFonts w:cs="Helvetica"/>
           <w:color w:val="353535"/>
         </w:rPr>
-        <w:t>Student number: 2837465</w:t>
+        <w:t>Student number: 27</w:t>
+      </w:r>
+      <w:bookmarkStart w:id="4" w:name="_GoBack"/>
+      <w:bookmarkEnd w:id="4"/>
+      <w:r>
+        <w:rPr>
+          <w:rFonts w:cs="Helvetica"/>
+          <w:color w:val="353535"/>
+        </w:rPr>
+        <w:t>38</w:t>
+      </w:r>
+      <w:r>
+        <w:rPr>
+          <w:rFonts w:cs="Helvetica"/>
+          <w:color w:val="353535"/>
+        </w:rPr>
+        <w:t>465</w:t>
       </w:r>
     </w:p>
     <w:p>
@@ -475,17 +466,8 @@
           <w:rFonts w:cs="Helvetica"/>
           <w:color w:val="353535"/>
         </w:rPr>
-        <w:t xml:space="preserve">Name: Ivan </w:t>
-      </w:r>
-      <w:proofErr w:type="spellStart"/>
-      <w:r>
-        <w:rPr>
-          <w:rFonts w:cs="Helvetica"/>
-          <w:color w:val="353535"/>
-        </w:rPr>
-        <w:t>Stoilchev</w:t>
-      </w:r>
-      <w:proofErr w:type="spellEnd"/>
+        <w:t>Name: Ivan Stoilchev</w:t>
+      </w:r>
     </w:p>
     <w:p>
       <w:pPr>
@@ -595,33 +577,8 @@
           <w:rFonts w:cs="Helvetica"/>
           <w:color w:val="353535"/>
         </w:rPr>
-        <w:t xml:space="preserve">Name: </w:t>
-      </w:r>
-      <w:proofErr w:type="spellStart"/>
-      <w:r>
-        <w:rPr>
-          <w:rFonts w:cs="Helvetica"/>
-          <w:color w:val="353535"/>
-        </w:rPr>
-        <w:t>Ivailo</w:t>
-      </w:r>
-      <w:proofErr w:type="spellEnd"/>
-      <w:r>
-        <w:rPr>
-          <w:rFonts w:cs="Helvetica"/>
-          <w:color w:val="353535"/>
-        </w:rPr>
-        <w:t xml:space="preserve"> </w:t>
-      </w:r>
-      <w:proofErr w:type="spellStart"/>
-      <w:r>
-        <w:rPr>
-          <w:rFonts w:cs="Helvetica"/>
-          <w:color w:val="353535"/>
-        </w:rPr>
-        <w:t>Hristov</w:t>
-      </w:r>
-      <w:proofErr w:type="spellEnd"/>
+        <w:t>Name: Ivailo Hristov</w:t>
+      </w:r>
     </w:p>
     <w:p>
       <w:pPr>
@@ -743,14 +700,7 @@
           <w:rFonts w:cs="Helvetica"/>
           <w:color w:val="353535"/>
         </w:rPr>
-        <w:t xml:space="preserve">The client needs help </w:t>
-      </w:r>
-      <w:r>
-        <w:rPr>
-          <w:rFonts w:cs="Helvetica"/>
-          <w:color w:val="353535"/>
-        </w:rPr>
-        <w:t>with organizing everything IT-related in regards to an event he is hosting.</w:t>
+        <w:t>The client needs help with organizing everything IT-related in regards to an event he is hosting.</w:t>
       </w:r>
     </w:p>
     <w:p>
@@ -877,14 +827,7 @@
           <w:rFonts w:cs="Helvetica"/>
           <w:color w:val="353535"/>
         </w:rPr>
-        <w:t xml:space="preserve"> for different staff-positions. Visitors should be able to pay without carrying cash. The website should be used for making a reservation easily and effortlessly. The databases should contain a real-time information for every visitor and their s</w:t>
-      </w:r>
-      <w:r>
-        <w:rPr>
-          <w:rFonts w:cs="Helvetica"/>
-          <w:color w:val="353535"/>
-        </w:rPr>
-        <w:t>tatus.</w:t>
+        <w:t xml:space="preserve"> for different staff-positions. Visitors should be able to pay without carrying cash. The website should be used for making a reservation easily and effortlessly. The databases should contain a real-time information for every visitor and their status.</w:t>
       </w:r>
     </w:p>
     <w:p>
@@ -971,14 +914,7 @@
           <w:rFonts w:cs="Helvetica"/>
           <w:color w:val="353535"/>
         </w:rPr>
-        <w:t xml:space="preserve">Databases tracking information about the people attending the event and their money balance, purchases history and </w:t>
-      </w:r>
-      <w:r>
-        <w:rPr>
-          <w:rFonts w:cs="Helvetica"/>
-          <w:color w:val="353535"/>
-        </w:rPr>
-        <w:t>status</w:t>
+        <w:t>Databases tracking information about the people attending the event and their money balance, purchases history and status</w:t>
       </w:r>
     </w:p>
     <w:p>
@@ -1191,14 +1127,7 @@
           <w:rFonts w:cs="Helvetica"/>
           <w:color w:val="000000"/>
         </w:rPr>
-        <w:t>Cr</w:t>
-      </w:r>
-      <w:r>
-        <w:rPr>
-          <w:rFonts w:cs="Helvetica"/>
-          <w:color w:val="000000"/>
-        </w:rPr>
-        <w:t>eate first version of website with HTML, CSS and JS;</w:t>
+        <w:t>Create first version of website with HTML, CSS and JS;</w:t>
       </w:r>
     </w:p>
     <w:p>
@@ -1262,14 +1191,7 @@
           <w:rFonts w:cs="Helvetica"/>
           <w:color w:val="000000"/>
         </w:rPr>
-        <w:t>Create the staff applications and connect them to t</w:t>
-      </w:r>
-      <w:r>
-        <w:rPr>
-          <w:rFonts w:cs="Helvetica"/>
-          <w:color w:val="000000"/>
-        </w:rPr>
-        <w:t>he DB;</w:t>
+        <w:t>Create the staff applications and connect them to the DB;</w:t>
       </w:r>
     </w:p>
     <w:p>
@@ -1392,14 +1314,7 @@
           <w:rFonts w:cs="Helvetica"/>
           <w:color w:val="353535"/>
         </w:rPr>
-        <w:t xml:space="preserve">The </w:t>
-      </w:r>
-      <w:r>
-        <w:rPr>
-          <w:rFonts w:cs="Helvetica"/>
-          <w:color w:val="353535"/>
-        </w:rPr>
-        <w:t>entire project is not going to take more than 7 months from the start of the project.</w:t>
+        <w:t>The entire project is not going to take more than 7 months from the start of the project.</w:t>
       </w:r>
     </w:p>
     <w:p>
@@ -1474,14 +1389,7 @@
           <w:rFonts w:cs="Helvetica"/>
           <w:color w:val="353535"/>
         </w:rPr>
-        <w:t>The final product could not be unique in the market. This will be discussed with the client at the</w:t>
-      </w:r>
-      <w:r>
-        <w:rPr>
-          <w:rFonts w:cs="Helvetica"/>
-          <w:color w:val="353535"/>
-        </w:rPr>
-        <w:t xml:space="preserve"> first meeting when showing the research report.</w:t>
+        <w:t>The final product could not be unique in the market. This will be discussed with the client at the first meeting when showing the research report.</w:t>
       </w:r>
     </w:p>
     <w:p>
@@ -1552,14 +1460,7 @@
           <w:color w:val="353535"/>
         </w:rPr>
         <w:br/>
-        <w:t xml:space="preserve">Minor, this problem is going to occur for sure, but resolving it is a matter of good marketing and having a high quality product. The impact of the problem to this project is </w:t>
-      </w:r>
-      <w:r>
-        <w:rPr>
-          <w:rFonts w:cs="Helvetica"/>
-          <w:color w:val="353535"/>
-        </w:rPr>
-        <w:t>minor, because if the product meets the agreed specifications and quality, the client will have a good quality product for a reasonable price.</w:t>
+        <w:t>Minor, this problem is going to occur for sure, but resolving it is a matter of good marketing and having a high quality product. The impact of the problem to this project is minor, because if the product meets the agreed specifications and quality, the client will have a good quality product for a reasonable price.</w:t>
       </w:r>
     </w:p>
     <w:p>
@@ -1585,22 +1486,13 @@
         </w:rPr>
         <w:t xml:space="preserve">: </w:t>
       </w:r>
-      <w:bookmarkStart w:id="4" w:name="_GoBack"/>
-      <w:bookmarkEnd w:id="4"/>
       <w:r>
         <w:rPr>
           <w:rFonts w:cs="Helvetica"/>
           <w:color w:val="353535"/>
         </w:rPr>
         <w:br/>
-        <w:t>Since we cannot influence rival companies, a possible solution could be adding some extra features to th</w:t>
-      </w:r>
-      <w:r>
-        <w:rPr>
-          <w:rFonts w:cs="Helvetica"/>
-          <w:color w:val="353535"/>
-        </w:rPr>
-        <w:t>e device, or advising the client to invest in advertising, to make the product well known and preferred by users.</w:t>
+        <w:t>Since we cannot influence rival companies, a possible solution could be adding some extra features to the device, or advising the client to invest in advertising, to make the product well known and preferred by users.</w:t>
       </w:r>
     </w:p>
     <w:p>

</xml_diff>